<commit_message>
Proceeded switch to Visual Novel Framework
Switches completely to the Visual Novel Framework. Also added basic Character Enter Scene lement.
</commit_message>
<xml_diff>
--- a/Documents/Elements.docx
+++ b/Documents/Elements.docx
@@ -208,6 +208,24 @@
           <w:lang w:val="en-US"/>
         </w:rPr>
         <w:t>Pose</w:t>
+      </w:r>
+    </w:p>
+    <w:p>
+      <w:pPr>
+        <w:pStyle w:val="Lijstalinea"/>
+        <w:numPr>
+          <w:ilvl w:val="0"/>
+          <w:numId w:val="1"/>
+        </w:numPr>
+        <w:rPr>
+          <w:lang w:val="en-US"/>
+        </w:rPr>
+      </w:pPr>
+      <w:r>
+        <w:rPr>
+          <w:lang w:val="en-US"/>
+        </w:rPr>
+        <w:t>Move</w:t>
       </w:r>
       <w:bookmarkStart w:id="0" w:name="_GoBack"/>
       <w:bookmarkEnd w:id="0"/>
@@ -708,6 +726,7 @@
     <w:lsdException w:name="HTML Sample" w:semiHidden="1" w:unhideWhenUsed="1"/>
     <w:lsdException w:name="HTML Typewriter" w:semiHidden="1" w:unhideWhenUsed="1"/>
     <w:lsdException w:name="HTML Variable" w:semiHidden="1" w:unhideWhenUsed="1"/>
+    <w:lsdException w:name="Normal Table" w:semiHidden="1" w:unhideWhenUsed="1"/>
     <w:lsdException w:name="annotation subject" w:semiHidden="1" w:unhideWhenUsed="1"/>
     <w:lsdException w:name="No List" w:semiHidden="1" w:unhideWhenUsed="1"/>
     <w:lsdException w:name="Outline List 1" w:semiHidden="1" w:unhideWhenUsed="1"/>
@@ -753,9 +772,11 @@
     <w:lsdException w:name="Table Subtle 1" w:semiHidden="1" w:unhideWhenUsed="1"/>
     <w:lsdException w:name="Table Subtle 2" w:semiHidden="1" w:unhideWhenUsed="1"/>
     <w:lsdException w:name="Table Web 1" w:semiHidden="1" w:unhideWhenUsed="1"/>
+    <w:lsdException w:name="Table Web 2" w:semiHidden="1" w:unhideWhenUsed="1"/>
     <w:lsdException w:name="Table Web 3" w:semiHidden="1" w:unhideWhenUsed="1"/>
     <w:lsdException w:name="Balloon Text" w:semiHidden="1" w:unhideWhenUsed="1"/>
     <w:lsdException w:name="Table Grid" w:uiPriority="39"/>
+    <w:lsdException w:name="Table Theme" w:semiHidden="1" w:unhideWhenUsed="1"/>
     <w:lsdException w:name="Placeholder Text" w:semiHidden="1"/>
     <w:lsdException w:name="No Spacing" w:uiPriority="1" w:qFormat="1"/>
     <w:lsdException w:name="Light Shading" w:uiPriority="60"/>

</xml_diff>

<commit_message>
Added Audio to Dialogue Element
</commit_message>
<xml_diff>
--- a/Documents/Elements.docx
+++ b/Documents/Elements.docx
@@ -24,11 +24,15 @@
           <w:numId w:val="1"/>
         </w:numPr>
         <w:rPr>
-          <w:lang w:val="en-US"/>
-        </w:rPr>
-      </w:pPr>
-      <w:r>
-        <w:rPr>
+          <w:b/>
+          <w:bCs/>
+          <w:lang w:val="en-US"/>
+        </w:rPr>
+      </w:pPr>
+      <w:r>
+        <w:rPr>
+          <w:b/>
+          <w:bCs/>
           <w:lang w:val="en-US"/>
         </w:rPr>
         <w:t>Background Music</w:t>
@@ -60,11 +64,15 @@
           <w:numId w:val="1"/>
         </w:numPr>
         <w:rPr>
-          <w:lang w:val="en-US"/>
-        </w:rPr>
-      </w:pPr>
-      <w:r>
-        <w:rPr>
+          <w:b/>
+          <w:bCs/>
+          <w:lang w:val="en-US"/>
+        </w:rPr>
+      </w:pPr>
+      <w:r>
+        <w:rPr>
+          <w:b/>
+          <w:bCs/>
           <w:lang w:val="en-US"/>
         </w:rPr>
         <w:t>Play Audio</w:t>
@@ -83,9 +91,17 @@
       </w:pPr>
       <w:r>
         <w:rPr>
-          <w:lang w:val="en-US"/>
-        </w:rPr>
-        <w:t>Stop Audio //Stops ALL audio</w:t>
+          <w:b/>
+          <w:bCs/>
+          <w:lang w:val="en-US"/>
+        </w:rPr>
+        <w:t>Stop Audio</w:t>
+      </w:r>
+      <w:r>
+        <w:rPr>
+          <w:lang w:val="en-US"/>
+        </w:rPr>
+        <w:t xml:space="preserve"> //Stops ALL audio</w:t>
       </w:r>
     </w:p>
     <w:p>
@@ -226,6 +242,148 @@
           <w:lang w:val="en-US"/>
         </w:rPr>
         <w:t>Move</w:t>
+      </w:r>
+    </w:p>
+    <w:p>
+      <w:pPr>
+        <w:pStyle w:val="Kop1"/>
+        <w:rPr>
+          <w:lang w:val="en-US"/>
+        </w:rPr>
+      </w:pPr>
+      <w:r>
+        <w:rPr>
+          <w:lang w:val="en-US"/>
+        </w:rPr>
+        <w:t>Story</w:t>
+      </w:r>
+    </w:p>
+    <w:p>
+      <w:pPr>
+        <w:pStyle w:val="Lijstalinea"/>
+        <w:numPr>
+          <w:ilvl w:val="0"/>
+          <w:numId w:val="1"/>
+        </w:numPr>
+        <w:rPr>
+          <w:b/>
+          <w:bCs/>
+          <w:lang w:val="en-US"/>
+        </w:rPr>
+      </w:pPr>
+      <w:r>
+        <w:rPr>
+          <w:b/>
+          <w:bCs/>
+          <w:lang w:val="en-US"/>
+        </w:rPr>
+        <w:t>Dialogue</w:t>
+      </w:r>
+    </w:p>
+    <w:p>
+      <w:pPr>
+        <w:pStyle w:val="Lijstalinea"/>
+        <w:numPr>
+          <w:ilvl w:val="0"/>
+          <w:numId w:val="1"/>
+        </w:numPr>
+        <w:rPr>
+          <w:lang w:val="en-US"/>
+        </w:rPr>
+      </w:pPr>
+      <w:r>
+        <w:rPr>
+          <w:lang w:val="en-US"/>
+        </w:rPr>
+        <w:t>Audio</w:t>
+      </w:r>
+      <w:r>
+        <w:rPr>
+          <w:lang w:val="en-US"/>
+        </w:rPr>
+        <w:t xml:space="preserve"> </w:t>
+      </w:r>
+      <w:r>
+        <w:rPr>
+          <w:lang w:val="en-US"/>
+        </w:rPr>
+        <w:t>Dialogue</w:t>
+      </w:r>
+    </w:p>
+    <w:p>
+      <w:pPr>
+        <w:pStyle w:val="Lijstalinea"/>
+        <w:numPr>
+          <w:ilvl w:val="0"/>
+          <w:numId w:val="1"/>
+        </w:numPr>
+        <w:rPr>
+          <w:lang w:val="en-US"/>
+        </w:rPr>
+      </w:pPr>
+      <w:r>
+        <w:rPr>
+          <w:lang w:val="en-US"/>
+        </w:rPr>
+        <w:t>Visual Dialogue</w:t>
+      </w:r>
+    </w:p>
+    <w:p>
+      <w:pPr>
+        <w:pStyle w:val="Lijstalinea"/>
+        <w:numPr>
+          <w:ilvl w:val="0"/>
+          <w:numId w:val="1"/>
+        </w:numPr>
+        <w:rPr>
+          <w:b/>
+          <w:bCs/>
+          <w:lang w:val="en-US"/>
+        </w:rPr>
+      </w:pPr>
+      <w:r>
+        <w:rPr>
+          <w:b/>
+          <w:bCs/>
+          <w:lang w:val="en-US"/>
+        </w:rPr>
+        <w:t>Branch</w:t>
+      </w:r>
+    </w:p>
+    <w:p>
+      <w:pPr>
+        <w:pStyle w:val="Lijstalinea"/>
+        <w:numPr>
+          <w:ilvl w:val="0"/>
+          <w:numId w:val="1"/>
+        </w:numPr>
+        <w:rPr>
+          <w:lang w:val="en-US"/>
+        </w:rPr>
+      </w:pPr>
+      <w:r>
+        <w:rPr>
+          <w:lang w:val="en-US"/>
+        </w:rPr>
+        <w:t>Affect Value</w:t>
+      </w:r>
+    </w:p>
+    <w:p>
+      <w:pPr>
+        <w:pStyle w:val="Lijstalinea"/>
+        <w:numPr>
+          <w:ilvl w:val="0"/>
+          <w:numId w:val="1"/>
+        </w:numPr>
+        <w:rPr>
+          <w:lang w:val="en-US"/>
+        </w:rPr>
+      </w:pPr>
+      <w:r>
+        <w:rPr>
+          <w:lang w:val="en-US"/>
+        </w:rPr>
+        <w:t>Show Image</w:t>
       </w:r>
       <w:bookmarkStart w:id="0" w:name="_GoBack"/>
       <w:bookmarkEnd w:id="0"/>
@@ -241,61 +399,119 @@
         <w:rPr>
           <w:lang w:val="en-US"/>
         </w:rPr>
-        <w:t>Story</w:t>
-      </w:r>
-    </w:p>
-    <w:p>
-      <w:pPr>
-        <w:pStyle w:val="Lijstalinea"/>
-        <w:numPr>
-          <w:ilvl w:val="0"/>
-          <w:numId w:val="1"/>
-        </w:numPr>
-        <w:rPr>
-          <w:lang w:val="en-US"/>
-        </w:rPr>
-      </w:pPr>
-      <w:r>
-        <w:rPr>
-          <w:lang w:val="en-US"/>
-        </w:rPr>
-        <w:t>Dialogue</w:t>
-      </w:r>
-    </w:p>
-    <w:p>
-      <w:pPr>
-        <w:pStyle w:val="Lijstalinea"/>
-        <w:numPr>
-          <w:ilvl w:val="0"/>
-          <w:numId w:val="1"/>
-        </w:numPr>
-        <w:rPr>
-          <w:lang w:val="en-US"/>
-        </w:rPr>
-      </w:pPr>
-      <w:r>
-        <w:rPr>
-          <w:lang w:val="en-US"/>
-        </w:rPr>
-        <w:t>Branch</w:t>
-      </w:r>
-    </w:p>
-    <w:p>
-      <w:pPr>
-        <w:pStyle w:val="Lijstalinea"/>
-        <w:numPr>
-          <w:ilvl w:val="0"/>
-          <w:numId w:val="1"/>
-        </w:numPr>
-        <w:rPr>
-          <w:lang w:val="en-US"/>
-        </w:rPr>
-      </w:pPr>
-      <w:r>
-        <w:rPr>
-          <w:lang w:val="en-US"/>
-        </w:rPr>
-        <w:t>Affect Value</w:t>
+        <w:t>Scene</w:t>
+      </w:r>
+    </w:p>
+    <w:p>
+      <w:pPr>
+        <w:pStyle w:val="Lijstalinea"/>
+        <w:numPr>
+          <w:ilvl w:val="0"/>
+          <w:numId w:val="1"/>
+        </w:numPr>
+        <w:rPr>
+          <w:b/>
+          <w:bCs/>
+          <w:lang w:val="en-US"/>
+        </w:rPr>
+      </w:pPr>
+      <w:r>
+        <w:rPr>
+          <w:b/>
+          <w:bCs/>
+          <w:lang w:val="en-US"/>
+        </w:rPr>
+        <w:t>Change Background</w:t>
+      </w:r>
+    </w:p>
+    <w:p>
+      <w:pPr>
+        <w:pStyle w:val="Lijstalinea"/>
+        <w:numPr>
+          <w:ilvl w:val="1"/>
+          <w:numId w:val="1"/>
+        </w:numPr>
+        <w:rPr>
+          <w:lang w:val="en-US"/>
+        </w:rPr>
+      </w:pPr>
+      <w:r>
+        <w:rPr>
+          <w:lang w:val="en-US"/>
+        </w:rPr>
+        <w:t>Panning</w:t>
+      </w:r>
+    </w:p>
+    <w:p>
+      <w:pPr>
+        <w:pStyle w:val="Lijstalinea"/>
+        <w:numPr>
+          <w:ilvl w:val="0"/>
+          <w:numId w:val="1"/>
+        </w:numPr>
+        <w:rPr>
+          <w:lang w:val="en-US"/>
+        </w:rPr>
+      </w:pPr>
+      <w:r>
+        <w:rPr>
+          <w:lang w:val="en-US"/>
+        </w:rPr>
+        <w:t>Change UI Sprite</w:t>
+      </w:r>
+    </w:p>
+    <w:p>
+      <w:pPr>
+        <w:pStyle w:val="Lijstalinea"/>
+        <w:numPr>
+          <w:ilvl w:val="0"/>
+          <w:numId w:val="1"/>
+        </w:numPr>
+        <w:rPr>
+          <w:lang w:val="en-US"/>
+        </w:rPr>
+      </w:pPr>
+      <w:r>
+        <w:rPr>
+          <w:lang w:val="en-US"/>
+        </w:rPr>
+        <w:t>Show Particle</w:t>
+      </w:r>
+    </w:p>
+    <w:p>
+      <w:pPr>
+        <w:pStyle w:val="Lijstalinea"/>
+        <w:numPr>
+          <w:ilvl w:val="0"/>
+          <w:numId w:val="1"/>
+        </w:numPr>
+        <w:rPr>
+          <w:lang w:val="en-US"/>
+        </w:rPr>
+      </w:pPr>
+      <w:r>
+        <w:rPr>
+          <w:lang w:val="en-US"/>
+        </w:rPr>
+        <w:t>Weather</w:t>
+      </w:r>
+    </w:p>
+    <w:p>
+      <w:pPr>
+        <w:pStyle w:val="Lijstalinea"/>
+        <w:numPr>
+          <w:ilvl w:val="0"/>
+          <w:numId w:val="1"/>
+        </w:numPr>
+        <w:rPr>
+          <w:lang w:val="en-US"/>
+        </w:rPr>
+      </w:pPr>
+      <w:r>
+        <w:rPr>
+          <w:lang w:val="en-US"/>
+        </w:rPr>
+        <w:t>Color Gradient</w:t>
       </w:r>
     </w:p>
     <w:p>
@@ -309,56 +525,6 @@
         <w:rPr>
           <w:lang w:val="en-US"/>
         </w:rPr>
-        <w:t>Scene</w:t>
-      </w:r>
-    </w:p>
-    <w:p>
-      <w:pPr>
-        <w:pStyle w:val="Lijstalinea"/>
-        <w:numPr>
-          <w:ilvl w:val="0"/>
-          <w:numId w:val="1"/>
-        </w:numPr>
-        <w:rPr>
-          <w:lang w:val="en-US"/>
-        </w:rPr>
-      </w:pPr>
-      <w:r>
-        <w:rPr>
-          <w:lang w:val="en-US"/>
-        </w:rPr>
-        <w:t>Change Background</w:t>
-      </w:r>
-    </w:p>
-    <w:p>
-      <w:pPr>
-        <w:pStyle w:val="Lijstalinea"/>
-        <w:numPr>
-          <w:ilvl w:val="0"/>
-          <w:numId w:val="1"/>
-        </w:numPr>
-        <w:rPr>
-          <w:lang w:val="en-US"/>
-        </w:rPr>
-      </w:pPr>
-      <w:r>
-        <w:rPr>
-          <w:lang w:val="en-US"/>
-        </w:rPr>
-        <w:t>Change UI Sprite</w:t>
-      </w:r>
-    </w:p>
-    <w:p>
-      <w:pPr>
-        <w:pStyle w:val="Kop1"/>
-        <w:rPr>
-          <w:lang w:val="en-US"/>
-        </w:rPr>
-      </w:pPr>
-      <w:r>
-        <w:rPr>
-          <w:lang w:val="en-US"/>
-        </w:rPr>
         <w:t>Utility</w:t>
       </w:r>
     </w:p>
@@ -370,11 +536,15 @@
           <w:numId w:val="1"/>
         </w:numPr>
         <w:rPr>
-          <w:lang w:val="en-US"/>
-        </w:rPr>
-      </w:pPr>
-      <w:r>
-        <w:rPr>
+          <w:b/>
+          <w:bCs/>
+          <w:lang w:val="en-US"/>
+        </w:rPr>
+      </w:pPr>
+      <w:r>
+        <w:rPr>
+          <w:b/>
+          <w:bCs/>
           <w:lang w:val="en-US"/>
         </w:rPr>
         <w:t>Spawn Object</w:t>

</xml_diff>

<commit_message>
Added Console Log Element
</commit_message>
<xml_diff>
--- a/Documents/Elements.docx
+++ b/Documents/Elements.docx
@@ -126,11 +126,15 @@
           <w:numId w:val="1"/>
         </w:numPr>
         <w:rPr>
-          <w:lang w:val="en-US"/>
-        </w:rPr>
-      </w:pPr>
-      <w:r>
-        <w:rPr>
+          <w:i/>
+          <w:iCs/>
+          <w:lang w:val="en-US"/>
+        </w:rPr>
+      </w:pPr>
+      <w:r>
+        <w:rPr>
+          <w:i/>
+          <w:iCs/>
           <w:lang w:val="en-US"/>
         </w:rPr>
         <w:t>Enter scene</w:t>
@@ -288,23 +292,31 @@
           <w:numId w:val="1"/>
         </w:numPr>
         <w:rPr>
-          <w:lang w:val="en-US"/>
-        </w:rPr>
-      </w:pPr>
-      <w:r>
-        <w:rPr>
+          <w:b/>
+          <w:bCs/>
+          <w:lang w:val="en-US"/>
+        </w:rPr>
+      </w:pPr>
+      <w:r>
+        <w:rPr>
+          <w:b/>
+          <w:bCs/>
           <w:lang w:val="en-US"/>
         </w:rPr>
         <w:t>Audio</w:t>
       </w:r>
       <w:r>
         <w:rPr>
+          <w:b/>
+          <w:bCs/>
           <w:lang w:val="en-US"/>
         </w:rPr>
         <w:t xml:space="preserve"> </w:t>
       </w:r>
       <w:r>
         <w:rPr>
+          <w:b/>
+          <w:bCs/>
           <w:lang w:val="en-US"/>
         </w:rPr>
         <w:t>Dialogue</w:t>
@@ -385,262 +397,266 @@
         </w:rPr>
         <w:t>Show Image</w:t>
       </w:r>
+    </w:p>
+    <w:p>
+      <w:pPr>
+        <w:pStyle w:val="Kop1"/>
+        <w:rPr>
+          <w:lang w:val="en-US"/>
+        </w:rPr>
+      </w:pPr>
+      <w:r>
+        <w:rPr>
+          <w:lang w:val="en-US"/>
+        </w:rPr>
+        <w:t>Scene</w:t>
+      </w:r>
+    </w:p>
+    <w:p>
+      <w:pPr>
+        <w:pStyle w:val="Lijstalinea"/>
+        <w:numPr>
+          <w:ilvl w:val="0"/>
+          <w:numId w:val="1"/>
+        </w:numPr>
+        <w:rPr>
+          <w:b/>
+          <w:bCs/>
+          <w:lang w:val="en-US"/>
+        </w:rPr>
+      </w:pPr>
+      <w:r>
+        <w:rPr>
+          <w:b/>
+          <w:bCs/>
+          <w:lang w:val="en-US"/>
+        </w:rPr>
+        <w:t>Change Background</w:t>
+      </w:r>
+    </w:p>
+    <w:p>
+      <w:pPr>
+        <w:pStyle w:val="Lijstalinea"/>
+        <w:numPr>
+          <w:ilvl w:val="1"/>
+          <w:numId w:val="1"/>
+        </w:numPr>
+        <w:rPr>
+          <w:lang w:val="en-US"/>
+        </w:rPr>
+      </w:pPr>
+      <w:r>
+        <w:rPr>
+          <w:lang w:val="en-US"/>
+        </w:rPr>
+        <w:t>Panning</w:t>
+      </w:r>
+    </w:p>
+    <w:p>
+      <w:pPr>
+        <w:pStyle w:val="Lijstalinea"/>
+        <w:numPr>
+          <w:ilvl w:val="0"/>
+          <w:numId w:val="1"/>
+        </w:numPr>
+        <w:rPr>
+          <w:lang w:val="en-US"/>
+        </w:rPr>
+      </w:pPr>
+      <w:r>
+        <w:rPr>
+          <w:lang w:val="en-US"/>
+        </w:rPr>
+        <w:t>Change UI Sprite</w:t>
+      </w:r>
+    </w:p>
+    <w:p>
+      <w:pPr>
+        <w:pStyle w:val="Lijstalinea"/>
+        <w:numPr>
+          <w:ilvl w:val="0"/>
+          <w:numId w:val="1"/>
+        </w:numPr>
+        <w:rPr>
+          <w:lang w:val="en-US"/>
+        </w:rPr>
+      </w:pPr>
+      <w:r>
+        <w:rPr>
+          <w:lang w:val="en-US"/>
+        </w:rPr>
+        <w:t>Show Particle</w:t>
+      </w:r>
+    </w:p>
+    <w:p>
+      <w:pPr>
+        <w:pStyle w:val="Lijstalinea"/>
+        <w:numPr>
+          <w:ilvl w:val="0"/>
+          <w:numId w:val="1"/>
+        </w:numPr>
+        <w:rPr>
+          <w:lang w:val="en-US"/>
+        </w:rPr>
+      </w:pPr>
+      <w:r>
+        <w:rPr>
+          <w:lang w:val="en-US"/>
+        </w:rPr>
+        <w:t>Weather</w:t>
+      </w:r>
+    </w:p>
+    <w:p>
+      <w:pPr>
+        <w:pStyle w:val="Lijstalinea"/>
+        <w:numPr>
+          <w:ilvl w:val="0"/>
+          <w:numId w:val="1"/>
+        </w:numPr>
+        <w:rPr>
+          <w:lang w:val="en-US"/>
+        </w:rPr>
+      </w:pPr>
+      <w:r>
+        <w:rPr>
+          <w:lang w:val="en-US"/>
+        </w:rPr>
+        <w:t>Color Gradient</w:t>
+      </w:r>
+    </w:p>
+    <w:p>
+      <w:pPr>
+        <w:pStyle w:val="Kop1"/>
+        <w:rPr>
+          <w:lang w:val="en-US"/>
+        </w:rPr>
+      </w:pPr>
+      <w:r>
+        <w:rPr>
+          <w:lang w:val="en-US"/>
+        </w:rPr>
+        <w:t>Utility</w:t>
+      </w:r>
+    </w:p>
+    <w:p>
+      <w:pPr>
+        <w:pStyle w:val="Lijstalinea"/>
+        <w:numPr>
+          <w:ilvl w:val="0"/>
+          <w:numId w:val="1"/>
+        </w:numPr>
+        <w:rPr>
+          <w:b/>
+          <w:bCs/>
+          <w:lang w:val="en-US"/>
+        </w:rPr>
+      </w:pPr>
+      <w:r>
+        <w:rPr>
+          <w:b/>
+          <w:bCs/>
+          <w:lang w:val="en-US"/>
+        </w:rPr>
+        <w:t>Spawn Object</w:t>
+      </w:r>
+    </w:p>
+    <w:p>
+      <w:pPr>
+        <w:pStyle w:val="Lijstalinea"/>
+        <w:numPr>
+          <w:ilvl w:val="0"/>
+          <w:numId w:val="1"/>
+        </w:numPr>
+        <w:rPr>
+          <w:lang w:val="en-US"/>
+        </w:rPr>
+      </w:pPr>
+      <w:r>
+        <w:rPr>
+          <w:lang w:val="en-US"/>
+        </w:rPr>
+        <w:t>Rotate Object</w:t>
+      </w:r>
+    </w:p>
+    <w:p>
+      <w:pPr>
+        <w:pStyle w:val="Lijstalinea"/>
+        <w:numPr>
+          <w:ilvl w:val="0"/>
+          <w:numId w:val="1"/>
+        </w:numPr>
+        <w:rPr>
+          <w:lang w:val="en-US"/>
+        </w:rPr>
+      </w:pPr>
+      <w:r>
+        <w:rPr>
+          <w:lang w:val="en-US"/>
+        </w:rPr>
+        <w:t>Move Object</w:t>
+      </w:r>
+    </w:p>
+    <w:p>
+      <w:pPr>
+        <w:pStyle w:val="Lijstalinea"/>
+        <w:numPr>
+          <w:ilvl w:val="0"/>
+          <w:numId w:val="1"/>
+        </w:numPr>
+        <w:rPr>
+          <w:lang w:val="en-US"/>
+        </w:rPr>
+      </w:pPr>
+    </w:p>
+    <w:p>
+      <w:pPr>
+        <w:pStyle w:val="Kop1"/>
+        <w:rPr>
+          <w:lang w:val="en-US"/>
+        </w:rPr>
+      </w:pPr>
+      <w:r>
+        <w:rPr>
+          <w:lang w:val="en-US"/>
+        </w:rPr>
+        <w:t>Other</w:t>
+      </w:r>
+    </w:p>
+    <w:p>
+      <w:pPr>
+        <w:pStyle w:val="Lijstalinea"/>
+        <w:numPr>
+          <w:ilvl w:val="0"/>
+          <w:numId w:val="1"/>
+        </w:numPr>
+        <w:rPr>
+          <w:b/>
+          <w:bCs/>
+          <w:lang w:val="en-US"/>
+        </w:rPr>
+      </w:pPr>
+      <w:r>
+        <w:rPr>
+          <w:b/>
+          <w:bCs/>
+          <w:lang w:val="en-US"/>
+        </w:rPr>
+        <w:t>Log</w:t>
+      </w:r>
+    </w:p>
+    <w:p>
+      <w:pPr>
+        <w:pStyle w:val="Lijstalinea"/>
+        <w:numPr>
+          <w:ilvl w:val="0"/>
+          <w:numId w:val="1"/>
+        </w:numPr>
+        <w:rPr>
+          <w:lang w:val="en-US"/>
+        </w:rPr>
+      </w:pPr>
       <w:bookmarkStart w:id="0" w:name="_GoBack"/>
       <w:bookmarkEnd w:id="0"/>
-    </w:p>
-    <w:p>
-      <w:pPr>
-        <w:pStyle w:val="Kop1"/>
-        <w:rPr>
-          <w:lang w:val="en-US"/>
-        </w:rPr>
-      </w:pPr>
-      <w:r>
-        <w:rPr>
-          <w:lang w:val="en-US"/>
-        </w:rPr>
-        <w:t>Scene</w:t>
-      </w:r>
-    </w:p>
-    <w:p>
-      <w:pPr>
-        <w:pStyle w:val="Lijstalinea"/>
-        <w:numPr>
-          <w:ilvl w:val="0"/>
-          <w:numId w:val="1"/>
-        </w:numPr>
-        <w:rPr>
-          <w:b/>
-          <w:bCs/>
-          <w:lang w:val="en-US"/>
-        </w:rPr>
-      </w:pPr>
-      <w:r>
-        <w:rPr>
-          <w:b/>
-          <w:bCs/>
-          <w:lang w:val="en-US"/>
-        </w:rPr>
-        <w:t>Change Background</w:t>
-      </w:r>
-    </w:p>
-    <w:p>
-      <w:pPr>
-        <w:pStyle w:val="Lijstalinea"/>
-        <w:numPr>
-          <w:ilvl w:val="1"/>
-          <w:numId w:val="1"/>
-        </w:numPr>
-        <w:rPr>
-          <w:lang w:val="en-US"/>
-        </w:rPr>
-      </w:pPr>
-      <w:r>
-        <w:rPr>
-          <w:lang w:val="en-US"/>
-        </w:rPr>
-        <w:t>Panning</w:t>
-      </w:r>
-    </w:p>
-    <w:p>
-      <w:pPr>
-        <w:pStyle w:val="Lijstalinea"/>
-        <w:numPr>
-          <w:ilvl w:val="0"/>
-          <w:numId w:val="1"/>
-        </w:numPr>
-        <w:rPr>
-          <w:lang w:val="en-US"/>
-        </w:rPr>
-      </w:pPr>
-      <w:r>
-        <w:rPr>
-          <w:lang w:val="en-US"/>
-        </w:rPr>
-        <w:t>Change UI Sprite</w:t>
-      </w:r>
-    </w:p>
-    <w:p>
-      <w:pPr>
-        <w:pStyle w:val="Lijstalinea"/>
-        <w:numPr>
-          <w:ilvl w:val="0"/>
-          <w:numId w:val="1"/>
-        </w:numPr>
-        <w:rPr>
-          <w:lang w:val="en-US"/>
-        </w:rPr>
-      </w:pPr>
-      <w:r>
-        <w:rPr>
-          <w:lang w:val="en-US"/>
-        </w:rPr>
-        <w:t>Show Particle</w:t>
-      </w:r>
-    </w:p>
-    <w:p>
-      <w:pPr>
-        <w:pStyle w:val="Lijstalinea"/>
-        <w:numPr>
-          <w:ilvl w:val="0"/>
-          <w:numId w:val="1"/>
-        </w:numPr>
-        <w:rPr>
-          <w:lang w:val="en-US"/>
-        </w:rPr>
-      </w:pPr>
-      <w:r>
-        <w:rPr>
-          <w:lang w:val="en-US"/>
-        </w:rPr>
-        <w:t>Weather</w:t>
-      </w:r>
-    </w:p>
-    <w:p>
-      <w:pPr>
-        <w:pStyle w:val="Lijstalinea"/>
-        <w:numPr>
-          <w:ilvl w:val="0"/>
-          <w:numId w:val="1"/>
-        </w:numPr>
-        <w:rPr>
-          <w:lang w:val="en-US"/>
-        </w:rPr>
-      </w:pPr>
-      <w:r>
-        <w:rPr>
-          <w:lang w:val="en-US"/>
-        </w:rPr>
-        <w:t>Color Gradient</w:t>
-      </w:r>
-    </w:p>
-    <w:p>
-      <w:pPr>
-        <w:pStyle w:val="Kop1"/>
-        <w:rPr>
-          <w:lang w:val="en-US"/>
-        </w:rPr>
-      </w:pPr>
-      <w:r>
-        <w:rPr>
-          <w:lang w:val="en-US"/>
-        </w:rPr>
-        <w:t>Utility</w:t>
-      </w:r>
-    </w:p>
-    <w:p>
-      <w:pPr>
-        <w:pStyle w:val="Lijstalinea"/>
-        <w:numPr>
-          <w:ilvl w:val="0"/>
-          <w:numId w:val="1"/>
-        </w:numPr>
-        <w:rPr>
-          <w:b/>
-          <w:bCs/>
-          <w:lang w:val="en-US"/>
-        </w:rPr>
-      </w:pPr>
-      <w:r>
-        <w:rPr>
-          <w:b/>
-          <w:bCs/>
-          <w:lang w:val="en-US"/>
-        </w:rPr>
-        <w:t>Spawn Object</w:t>
-      </w:r>
-    </w:p>
-    <w:p>
-      <w:pPr>
-        <w:pStyle w:val="Lijstalinea"/>
-        <w:numPr>
-          <w:ilvl w:val="0"/>
-          <w:numId w:val="1"/>
-        </w:numPr>
-        <w:rPr>
-          <w:lang w:val="en-US"/>
-        </w:rPr>
-      </w:pPr>
-      <w:r>
-        <w:rPr>
-          <w:lang w:val="en-US"/>
-        </w:rPr>
-        <w:t>Rotate Object</w:t>
-      </w:r>
-    </w:p>
-    <w:p>
-      <w:pPr>
-        <w:pStyle w:val="Lijstalinea"/>
-        <w:numPr>
-          <w:ilvl w:val="0"/>
-          <w:numId w:val="1"/>
-        </w:numPr>
-        <w:rPr>
-          <w:lang w:val="en-US"/>
-        </w:rPr>
-      </w:pPr>
-      <w:r>
-        <w:rPr>
-          <w:lang w:val="en-US"/>
-        </w:rPr>
-        <w:t>Move Object</w:t>
-      </w:r>
-    </w:p>
-    <w:p>
-      <w:pPr>
-        <w:pStyle w:val="Lijstalinea"/>
-        <w:numPr>
-          <w:ilvl w:val="0"/>
-          <w:numId w:val="1"/>
-        </w:numPr>
-        <w:rPr>
-          <w:lang w:val="en-US"/>
-        </w:rPr>
-      </w:pPr>
-    </w:p>
-    <w:p>
-      <w:pPr>
-        <w:pStyle w:val="Kop1"/>
-        <w:rPr>
-          <w:lang w:val="en-US"/>
-        </w:rPr>
-      </w:pPr>
-      <w:r>
-        <w:rPr>
-          <w:lang w:val="en-US"/>
-        </w:rPr>
-        <w:t>Other</w:t>
-      </w:r>
-    </w:p>
-    <w:p>
-      <w:pPr>
-        <w:pStyle w:val="Lijstalinea"/>
-        <w:numPr>
-          <w:ilvl w:val="0"/>
-          <w:numId w:val="1"/>
-        </w:numPr>
-        <w:rPr>
-          <w:lang w:val="en-US"/>
-        </w:rPr>
-      </w:pPr>
-      <w:r>
-        <w:rPr>
-          <w:lang w:val="en-US"/>
-        </w:rPr>
-        <w:t>Log</w:t>
-      </w:r>
-    </w:p>
-    <w:p>
-      <w:pPr>
-        <w:pStyle w:val="Lijstalinea"/>
-        <w:numPr>
-          <w:ilvl w:val="0"/>
-          <w:numId w:val="1"/>
-        </w:numPr>
-        <w:rPr>
-          <w:lang w:val="en-US"/>
-        </w:rPr>
-      </w:pPr>
     </w:p>
     <w:sectPr>
       <w:pgSz w:w="12240" w:h="15840"/>

</xml_diff>

<commit_message>
Added Load Screen Element and Updated Readme.MD
</commit_message>
<xml_diff>
--- a/Documents/Elements.docx
+++ b/Documents/Elements.docx
@@ -339,6 +339,12 @@
         </w:rPr>
         <w:t>Visual Dialogue</w:t>
       </w:r>
+      <w:r>
+        <w:rPr>
+          <w:lang w:val="en-US"/>
+        </w:rPr>
+        <w:t xml:space="preserve"> ?</w:t>
+      </w:r>
     </w:p>
     <w:p>
       <w:pPr>
@@ -395,268 +401,290 @@
         <w:rPr>
           <w:lang w:val="en-US"/>
         </w:rPr>
-        <w:t>Show Image</w:t>
-      </w:r>
-    </w:p>
-    <w:p>
-      <w:pPr>
-        <w:pStyle w:val="Kop1"/>
-        <w:rPr>
-          <w:lang w:val="en-US"/>
-        </w:rPr>
-      </w:pPr>
-      <w:r>
-        <w:rPr>
-          <w:lang w:val="en-US"/>
-        </w:rPr>
-        <w:t>Scene</w:t>
-      </w:r>
-    </w:p>
-    <w:p>
-      <w:pPr>
-        <w:pStyle w:val="Lijstalinea"/>
-        <w:numPr>
-          <w:ilvl w:val="0"/>
-          <w:numId w:val="1"/>
-        </w:numPr>
-        <w:rPr>
-          <w:b/>
-          <w:bCs/>
-          <w:lang w:val="en-US"/>
-        </w:rPr>
-      </w:pPr>
-      <w:r>
-        <w:rPr>
-          <w:b/>
-          <w:bCs/>
-          <w:lang w:val="en-US"/>
-        </w:rPr>
-        <w:t>Change Background</w:t>
-      </w:r>
-    </w:p>
-    <w:p>
-      <w:pPr>
-        <w:pStyle w:val="Lijstalinea"/>
-        <w:numPr>
-          <w:ilvl w:val="1"/>
-          <w:numId w:val="1"/>
-        </w:numPr>
-        <w:rPr>
-          <w:lang w:val="en-US"/>
-        </w:rPr>
-      </w:pPr>
-      <w:r>
-        <w:rPr>
-          <w:lang w:val="en-US"/>
-        </w:rPr>
-        <w:t>Panning</w:t>
-      </w:r>
-    </w:p>
-    <w:p>
-      <w:pPr>
-        <w:pStyle w:val="Lijstalinea"/>
-        <w:numPr>
-          <w:ilvl w:val="0"/>
-          <w:numId w:val="1"/>
-        </w:numPr>
-        <w:rPr>
-          <w:lang w:val="en-US"/>
-        </w:rPr>
-      </w:pPr>
-      <w:r>
-        <w:rPr>
-          <w:lang w:val="en-US"/>
-        </w:rPr>
-        <w:t>Change UI Sprite</w:t>
-      </w:r>
-    </w:p>
-    <w:p>
-      <w:pPr>
-        <w:pStyle w:val="Lijstalinea"/>
-        <w:numPr>
-          <w:ilvl w:val="0"/>
-          <w:numId w:val="1"/>
-        </w:numPr>
-        <w:rPr>
-          <w:lang w:val="en-US"/>
-        </w:rPr>
-      </w:pPr>
-      <w:r>
-        <w:rPr>
-          <w:lang w:val="en-US"/>
-        </w:rPr>
-        <w:t>Show Particle</w:t>
-      </w:r>
-    </w:p>
-    <w:p>
-      <w:pPr>
-        <w:pStyle w:val="Lijstalinea"/>
-        <w:numPr>
-          <w:ilvl w:val="0"/>
-          <w:numId w:val="1"/>
-        </w:numPr>
-        <w:rPr>
-          <w:lang w:val="en-US"/>
-        </w:rPr>
-      </w:pPr>
-      <w:r>
-        <w:rPr>
-          <w:lang w:val="en-US"/>
-        </w:rPr>
-        <w:t>Weather</w:t>
-      </w:r>
-    </w:p>
-    <w:p>
-      <w:pPr>
-        <w:pStyle w:val="Lijstalinea"/>
-        <w:numPr>
-          <w:ilvl w:val="0"/>
-          <w:numId w:val="1"/>
-        </w:numPr>
-        <w:rPr>
-          <w:lang w:val="en-US"/>
-        </w:rPr>
-      </w:pPr>
-      <w:r>
-        <w:rPr>
-          <w:lang w:val="en-US"/>
-        </w:rPr>
-        <w:t>Color Gradient</w:t>
-      </w:r>
-    </w:p>
-    <w:p>
-      <w:pPr>
-        <w:pStyle w:val="Kop1"/>
-        <w:rPr>
-          <w:lang w:val="en-US"/>
-        </w:rPr>
-      </w:pPr>
-      <w:r>
-        <w:rPr>
-          <w:lang w:val="en-US"/>
-        </w:rPr>
-        <w:t>Utility</w:t>
-      </w:r>
-    </w:p>
-    <w:p>
-      <w:pPr>
-        <w:pStyle w:val="Lijstalinea"/>
-        <w:numPr>
-          <w:ilvl w:val="0"/>
-          <w:numId w:val="1"/>
-        </w:numPr>
-        <w:rPr>
-          <w:b/>
-          <w:bCs/>
-          <w:lang w:val="en-US"/>
-        </w:rPr>
-      </w:pPr>
-      <w:r>
-        <w:rPr>
-          <w:b/>
-          <w:bCs/>
-          <w:lang w:val="en-US"/>
-        </w:rPr>
-        <w:t>Spawn Object</w:t>
-      </w:r>
-    </w:p>
-    <w:p>
-      <w:pPr>
-        <w:pStyle w:val="Lijstalinea"/>
-        <w:numPr>
-          <w:ilvl w:val="0"/>
-          <w:numId w:val="1"/>
-        </w:numPr>
-        <w:rPr>
-          <w:lang w:val="en-US"/>
-        </w:rPr>
-      </w:pPr>
-      <w:r>
-        <w:rPr>
-          <w:lang w:val="en-US"/>
-        </w:rPr>
-        <w:t>Rotate Object</w:t>
-      </w:r>
-    </w:p>
-    <w:p>
-      <w:pPr>
-        <w:pStyle w:val="Lijstalinea"/>
-        <w:numPr>
-          <w:ilvl w:val="0"/>
-          <w:numId w:val="1"/>
-        </w:numPr>
-        <w:rPr>
-          <w:lang w:val="en-US"/>
-        </w:rPr>
-      </w:pPr>
-      <w:r>
-        <w:rPr>
-          <w:lang w:val="en-US"/>
-        </w:rPr>
-        <w:t>Move Object</w:t>
-      </w:r>
-    </w:p>
-    <w:p>
-      <w:pPr>
-        <w:pStyle w:val="Lijstalinea"/>
-        <w:numPr>
-          <w:ilvl w:val="0"/>
-          <w:numId w:val="1"/>
-        </w:numPr>
-        <w:rPr>
-          <w:lang w:val="en-US"/>
-        </w:rPr>
-      </w:pPr>
-    </w:p>
-    <w:p>
-      <w:pPr>
-        <w:pStyle w:val="Kop1"/>
-        <w:rPr>
-          <w:lang w:val="en-US"/>
-        </w:rPr>
-      </w:pPr>
-      <w:r>
-        <w:rPr>
-          <w:lang w:val="en-US"/>
-        </w:rPr>
-        <w:t>Other</w:t>
-      </w:r>
-    </w:p>
-    <w:p>
-      <w:pPr>
-        <w:pStyle w:val="Lijstalinea"/>
-        <w:numPr>
-          <w:ilvl w:val="0"/>
-          <w:numId w:val="1"/>
-        </w:numPr>
-        <w:rPr>
-          <w:b/>
-          <w:bCs/>
-          <w:lang w:val="en-US"/>
-        </w:rPr>
-      </w:pPr>
-      <w:r>
-        <w:rPr>
-          <w:b/>
-          <w:bCs/>
-          <w:lang w:val="en-US"/>
-        </w:rPr>
-        <w:t>Log</w:t>
-      </w:r>
-    </w:p>
-    <w:p>
-      <w:pPr>
-        <w:pStyle w:val="Lijstalinea"/>
-        <w:numPr>
-          <w:ilvl w:val="0"/>
-          <w:numId w:val="1"/>
-        </w:numPr>
-        <w:rPr>
-          <w:lang w:val="en-US"/>
-        </w:rPr>
-      </w:pPr>
+        <w:t>!</w:t>
+      </w:r>
       <w:bookmarkStart w:id="0" w:name="_GoBack"/>
       <w:bookmarkEnd w:id="0"/>
+      <w:r>
+        <w:rPr>
+          <w:lang w:val="en-US"/>
+        </w:rPr>
+        <w:t>Show Image</w:t>
+      </w:r>
+      <w:r>
+        <w:rPr>
+          <w:lang w:val="en-US"/>
+        </w:rPr>
+        <w:t>!</w:t>
+      </w:r>
+    </w:p>
+    <w:p>
+      <w:pPr>
+        <w:pStyle w:val="Kop1"/>
+        <w:rPr>
+          <w:lang w:val="en-US"/>
+        </w:rPr>
+      </w:pPr>
+      <w:r>
+        <w:rPr>
+          <w:lang w:val="en-US"/>
+        </w:rPr>
+        <w:t>Scene</w:t>
+      </w:r>
+    </w:p>
+    <w:p>
+      <w:pPr>
+        <w:pStyle w:val="Lijstalinea"/>
+        <w:numPr>
+          <w:ilvl w:val="0"/>
+          <w:numId w:val="1"/>
+        </w:numPr>
+        <w:rPr>
+          <w:b/>
+          <w:bCs/>
+          <w:lang w:val="en-US"/>
+        </w:rPr>
+      </w:pPr>
+      <w:r>
+        <w:rPr>
+          <w:b/>
+          <w:bCs/>
+          <w:lang w:val="en-US"/>
+        </w:rPr>
+        <w:t>Change Background</w:t>
+      </w:r>
+    </w:p>
+    <w:p>
+      <w:pPr>
+        <w:pStyle w:val="Lijstalinea"/>
+        <w:numPr>
+          <w:ilvl w:val="1"/>
+          <w:numId w:val="1"/>
+        </w:numPr>
+        <w:rPr>
+          <w:lang w:val="en-US"/>
+        </w:rPr>
+      </w:pPr>
+      <w:r>
+        <w:rPr>
+          <w:lang w:val="en-US"/>
+        </w:rPr>
+        <w:t>Panning</w:t>
+      </w:r>
+    </w:p>
+    <w:p>
+      <w:pPr>
+        <w:pStyle w:val="Lijstalinea"/>
+        <w:numPr>
+          <w:ilvl w:val="0"/>
+          <w:numId w:val="1"/>
+        </w:numPr>
+        <w:rPr>
+          <w:lang w:val="en-US"/>
+        </w:rPr>
+      </w:pPr>
+      <w:r>
+        <w:rPr>
+          <w:lang w:val="en-US"/>
+        </w:rPr>
+        <w:t>Change UI Sprite</w:t>
+      </w:r>
+    </w:p>
+    <w:p>
+      <w:pPr>
+        <w:pStyle w:val="Lijstalinea"/>
+        <w:numPr>
+          <w:ilvl w:val="0"/>
+          <w:numId w:val="1"/>
+        </w:numPr>
+        <w:rPr>
+          <w:lang w:val="en-US"/>
+        </w:rPr>
+      </w:pPr>
+      <w:r>
+        <w:rPr>
+          <w:lang w:val="en-US"/>
+        </w:rPr>
+        <w:t>Show Particle</w:t>
+      </w:r>
+    </w:p>
+    <w:p>
+      <w:pPr>
+        <w:pStyle w:val="Lijstalinea"/>
+        <w:numPr>
+          <w:ilvl w:val="0"/>
+          <w:numId w:val="1"/>
+        </w:numPr>
+        <w:rPr>
+          <w:lang w:val="en-US"/>
+        </w:rPr>
+      </w:pPr>
+      <w:r>
+        <w:rPr>
+          <w:lang w:val="en-US"/>
+        </w:rPr>
+        <w:t>Weather</w:t>
+      </w:r>
+    </w:p>
+    <w:p>
+      <w:pPr>
+        <w:pStyle w:val="Lijstalinea"/>
+        <w:numPr>
+          <w:ilvl w:val="0"/>
+          <w:numId w:val="1"/>
+        </w:numPr>
+        <w:rPr>
+          <w:lang w:val="en-US"/>
+        </w:rPr>
+      </w:pPr>
+      <w:r>
+        <w:rPr>
+          <w:lang w:val="en-US"/>
+        </w:rPr>
+        <w:t>Color Gradient</w:t>
+      </w:r>
+    </w:p>
+    <w:p>
+      <w:pPr>
+        <w:pStyle w:val="Kop1"/>
+        <w:rPr>
+          <w:lang w:val="en-US"/>
+        </w:rPr>
+      </w:pPr>
+      <w:r>
+        <w:rPr>
+          <w:lang w:val="en-US"/>
+        </w:rPr>
+        <w:t>Utility</w:t>
+      </w:r>
+    </w:p>
+    <w:p>
+      <w:pPr>
+        <w:pStyle w:val="Lijstalinea"/>
+        <w:numPr>
+          <w:ilvl w:val="0"/>
+          <w:numId w:val="1"/>
+        </w:numPr>
+        <w:rPr>
+          <w:b/>
+          <w:bCs/>
+          <w:lang w:val="en-US"/>
+        </w:rPr>
+      </w:pPr>
+      <w:r>
+        <w:rPr>
+          <w:b/>
+          <w:bCs/>
+          <w:lang w:val="en-US"/>
+        </w:rPr>
+        <w:t>Spawn Object</w:t>
+      </w:r>
+    </w:p>
+    <w:p>
+      <w:pPr>
+        <w:pStyle w:val="Lijstalinea"/>
+        <w:numPr>
+          <w:ilvl w:val="0"/>
+          <w:numId w:val="1"/>
+        </w:numPr>
+        <w:rPr>
+          <w:lang w:val="en-US"/>
+        </w:rPr>
+      </w:pPr>
+      <w:r>
+        <w:rPr>
+          <w:lang w:val="en-US"/>
+        </w:rPr>
+        <w:t>Rotate Object</w:t>
+      </w:r>
+    </w:p>
+    <w:p>
+      <w:pPr>
+        <w:pStyle w:val="Lijstalinea"/>
+        <w:numPr>
+          <w:ilvl w:val="0"/>
+          <w:numId w:val="1"/>
+        </w:numPr>
+        <w:rPr>
+          <w:lang w:val="en-US"/>
+        </w:rPr>
+      </w:pPr>
+      <w:r>
+        <w:rPr>
+          <w:lang w:val="en-US"/>
+        </w:rPr>
+        <w:t>Move Object</w:t>
+      </w:r>
+    </w:p>
+    <w:p>
+      <w:pPr>
+        <w:pStyle w:val="Lijstalinea"/>
+        <w:numPr>
+          <w:ilvl w:val="0"/>
+          <w:numId w:val="1"/>
+        </w:numPr>
+        <w:rPr>
+          <w:b/>
+          <w:bCs/>
+          <w:lang w:val="en-US"/>
+        </w:rPr>
+      </w:pPr>
+      <w:r>
+        <w:rPr>
+          <w:b/>
+          <w:bCs/>
+          <w:lang w:val="en-US"/>
+        </w:rPr>
+        <w:t>Loading Screen</w:t>
+      </w:r>
+    </w:p>
+    <w:p>
+      <w:pPr>
+        <w:pStyle w:val="Kop1"/>
+        <w:rPr>
+          <w:lang w:val="en-US"/>
+        </w:rPr>
+      </w:pPr>
+      <w:r>
+        <w:rPr>
+          <w:lang w:val="en-US"/>
+        </w:rPr>
+        <w:t>Other</w:t>
+      </w:r>
+    </w:p>
+    <w:p>
+      <w:pPr>
+        <w:pStyle w:val="Lijstalinea"/>
+        <w:numPr>
+          <w:ilvl w:val="0"/>
+          <w:numId w:val="1"/>
+        </w:numPr>
+        <w:rPr>
+          <w:b/>
+          <w:bCs/>
+          <w:lang w:val="en-US"/>
+        </w:rPr>
+      </w:pPr>
+      <w:r>
+        <w:rPr>
+          <w:b/>
+          <w:bCs/>
+          <w:lang w:val="en-US"/>
+        </w:rPr>
+        <w:t>Log</w:t>
+      </w:r>
+    </w:p>
+    <w:p>
+      <w:pPr>
+        <w:pStyle w:val="Lijstalinea"/>
+        <w:numPr>
+          <w:ilvl w:val="0"/>
+          <w:numId w:val="1"/>
+        </w:numPr>
+        <w:rPr>
+          <w:lang w:val="en-US"/>
+        </w:rPr>
+      </w:pPr>
     </w:p>
     <w:sectPr>
       <w:pgSz w:w="12240" w:h="15840"/>

</xml_diff>

<commit_message>
Added extra sprites and Exit Scene Element
</commit_message>
<xml_diff>
--- a/Documents/Elements.docx
+++ b/Documents/Elements.docx
@@ -126,15 +126,15 @@
           <w:numId w:val="1"/>
         </w:numPr>
         <w:rPr>
-          <w:i/>
-          <w:iCs/>
-          <w:lang w:val="en-US"/>
-        </w:rPr>
-      </w:pPr>
-      <w:r>
-        <w:rPr>
-          <w:i/>
-          <w:iCs/>
+          <w:b/>
+          <w:bCs/>
+          <w:lang w:val="en-US"/>
+        </w:rPr>
+      </w:pPr>
+      <w:r>
+        <w:rPr>
+          <w:b/>
+          <w:bCs/>
           <w:lang w:val="en-US"/>
         </w:rPr>
         <w:t>Enter scene</w:t>
@@ -148,11 +148,15 @@
           <w:numId w:val="1"/>
         </w:numPr>
         <w:rPr>
-          <w:lang w:val="en-US"/>
-        </w:rPr>
-      </w:pPr>
-      <w:r>
-        <w:rPr>
+          <w:b/>
+          <w:bCs/>
+          <w:lang w:val="en-US"/>
+        </w:rPr>
+      </w:pPr>
+      <w:r>
+        <w:rPr>
+          <w:b/>
+          <w:bCs/>
           <w:lang w:val="en-US"/>
         </w:rPr>
         <w:t>Direction</w:t>
@@ -166,11 +170,15 @@
           <w:numId w:val="1"/>
         </w:numPr>
         <w:rPr>
-          <w:lang w:val="en-US"/>
-        </w:rPr>
-      </w:pPr>
-      <w:r>
-        <w:rPr>
+          <w:b/>
+          <w:bCs/>
+          <w:lang w:val="en-US"/>
+        </w:rPr>
+      </w:pPr>
+      <w:r>
+        <w:rPr>
+          <w:b/>
+          <w:bCs/>
           <w:lang w:val="en-US"/>
         </w:rPr>
         <w:t>Enter</w:t>
@@ -184,227 +192,249 @@
           <w:numId w:val="1"/>
         </w:numPr>
         <w:rPr>
-          <w:lang w:val="en-US"/>
-        </w:rPr>
-      </w:pPr>
-      <w:r>
-        <w:rPr>
-          <w:lang w:val="en-US"/>
-        </w:rPr>
-        <w:t>Expression</w:t>
-      </w:r>
-    </w:p>
-    <w:p>
-      <w:pPr>
-        <w:pStyle w:val="Lijstalinea"/>
-        <w:numPr>
-          <w:ilvl w:val="1"/>
-          <w:numId w:val="1"/>
-        </w:numPr>
-        <w:rPr>
-          <w:lang w:val="en-US"/>
-        </w:rPr>
-      </w:pPr>
-      <w:r>
-        <w:rPr>
-          <w:lang w:val="en-US"/>
-        </w:rPr>
-        <w:t>Character</w:t>
-      </w:r>
-    </w:p>
-    <w:p>
-      <w:pPr>
-        <w:pStyle w:val="Lijstalinea"/>
-        <w:numPr>
-          <w:ilvl w:val="0"/>
-          <w:numId w:val="1"/>
-        </w:numPr>
-        <w:rPr>
-          <w:lang w:val="en-US"/>
-        </w:rPr>
-      </w:pPr>
-      <w:r>
-        <w:rPr>
-          <w:lang w:val="en-US"/>
-        </w:rPr>
-        <w:t>Pose</w:t>
-      </w:r>
-    </w:p>
-    <w:p>
-      <w:pPr>
-        <w:pStyle w:val="Lijstalinea"/>
-        <w:numPr>
-          <w:ilvl w:val="0"/>
-          <w:numId w:val="1"/>
-        </w:numPr>
-        <w:rPr>
-          <w:lang w:val="en-US"/>
-        </w:rPr>
-      </w:pPr>
-      <w:r>
-        <w:rPr>
-          <w:lang w:val="en-US"/>
-        </w:rPr>
-        <w:t>Move</w:t>
-      </w:r>
-    </w:p>
-    <w:p>
-      <w:pPr>
-        <w:pStyle w:val="Kop1"/>
-        <w:rPr>
-          <w:lang w:val="en-US"/>
-        </w:rPr>
-      </w:pPr>
-      <w:r>
-        <w:rPr>
-          <w:lang w:val="en-US"/>
-        </w:rPr>
-        <w:t>Story</w:t>
-      </w:r>
-    </w:p>
-    <w:p>
-      <w:pPr>
-        <w:pStyle w:val="Lijstalinea"/>
-        <w:numPr>
-          <w:ilvl w:val="0"/>
-          <w:numId w:val="1"/>
-        </w:numPr>
-        <w:rPr>
-          <w:b/>
-          <w:bCs/>
-          <w:lang w:val="en-US"/>
-        </w:rPr>
-      </w:pPr>
-      <w:r>
-        <w:rPr>
-          <w:b/>
-          <w:bCs/>
-          <w:lang w:val="en-US"/>
-        </w:rPr>
-        <w:t>Dialogue</w:t>
-      </w:r>
-    </w:p>
-    <w:p>
-      <w:pPr>
-        <w:pStyle w:val="Lijstalinea"/>
-        <w:numPr>
-          <w:ilvl w:val="0"/>
-          <w:numId w:val="1"/>
-        </w:numPr>
-        <w:rPr>
-          <w:b/>
-          <w:bCs/>
-          <w:lang w:val="en-US"/>
-        </w:rPr>
-      </w:pPr>
-      <w:r>
-        <w:rPr>
-          <w:b/>
-          <w:bCs/>
-          <w:lang w:val="en-US"/>
-        </w:rPr>
-        <w:t>Audio</w:t>
-      </w:r>
-      <w:r>
-        <w:rPr>
-          <w:b/>
-          <w:bCs/>
-          <w:lang w:val="en-US"/>
-        </w:rPr>
-        <w:t xml:space="preserve"> </w:t>
-      </w:r>
-      <w:r>
-        <w:rPr>
-          <w:b/>
-          <w:bCs/>
-          <w:lang w:val="en-US"/>
-        </w:rPr>
-        <w:t>Dialogue</w:t>
-      </w:r>
-    </w:p>
-    <w:p>
-      <w:pPr>
-        <w:pStyle w:val="Lijstalinea"/>
-        <w:numPr>
-          <w:ilvl w:val="0"/>
-          <w:numId w:val="1"/>
-        </w:numPr>
-        <w:rPr>
-          <w:lang w:val="en-US"/>
-        </w:rPr>
-      </w:pPr>
-      <w:r>
-        <w:rPr>
-          <w:lang w:val="en-US"/>
-        </w:rPr>
-        <w:t>Visual Dialogue</w:t>
-      </w:r>
-      <w:r>
-        <w:rPr>
-          <w:lang w:val="en-US"/>
-        </w:rPr>
-        <w:t xml:space="preserve"> ?</w:t>
-      </w:r>
-    </w:p>
-    <w:p>
-      <w:pPr>
-        <w:pStyle w:val="Lijstalinea"/>
-        <w:numPr>
-          <w:ilvl w:val="0"/>
-          <w:numId w:val="1"/>
-        </w:numPr>
-        <w:rPr>
-          <w:b/>
-          <w:bCs/>
-          <w:lang w:val="en-US"/>
-        </w:rPr>
-      </w:pPr>
-      <w:r>
-        <w:rPr>
-          <w:b/>
-          <w:bCs/>
-          <w:lang w:val="en-US"/>
-        </w:rPr>
-        <w:t>Branch</w:t>
-      </w:r>
-    </w:p>
-    <w:p>
-      <w:pPr>
-        <w:pStyle w:val="Lijstalinea"/>
-        <w:numPr>
-          <w:ilvl w:val="0"/>
-          <w:numId w:val="1"/>
-        </w:numPr>
-        <w:rPr>
-          <w:lang w:val="en-US"/>
-        </w:rPr>
-      </w:pPr>
-      <w:r>
-        <w:rPr>
-          <w:lang w:val="en-US"/>
-        </w:rPr>
-        <w:t>Affect Value</w:t>
-      </w:r>
-    </w:p>
-    <w:p>
-      <w:pPr>
-        <w:pStyle w:val="Lijstalinea"/>
-        <w:numPr>
-          <w:ilvl w:val="0"/>
-          <w:numId w:val="1"/>
-        </w:numPr>
-        <w:rPr>
-          <w:lang w:val="en-US"/>
-        </w:rPr>
-      </w:pPr>
-      <w:r>
-        <w:rPr>
-          <w:lang w:val="en-US"/>
-        </w:rPr>
-        <w:t>!</w:t>
+          <w:b/>
+          <w:bCs/>
+          <w:lang w:val="en-US"/>
+        </w:rPr>
+      </w:pPr>
+      <w:r>
+        <w:rPr>
+          <w:b/>
+          <w:bCs/>
+          <w:lang w:val="en-US"/>
+        </w:rPr>
+        <w:t>Exit Scene</w:t>
       </w:r>
       <w:bookmarkStart w:id="0" w:name="_GoBack"/>
       <w:bookmarkEnd w:id="0"/>
+    </w:p>
+    <w:p>
+      <w:pPr>
+        <w:pStyle w:val="Lijstalinea"/>
+        <w:numPr>
+          <w:ilvl w:val="0"/>
+          <w:numId w:val="1"/>
+        </w:numPr>
+        <w:rPr>
+          <w:lang w:val="en-US"/>
+        </w:rPr>
+      </w:pPr>
+      <w:r>
+        <w:rPr>
+          <w:lang w:val="en-US"/>
+        </w:rPr>
+        <w:t>Expression</w:t>
+      </w:r>
+    </w:p>
+    <w:p>
+      <w:pPr>
+        <w:pStyle w:val="Lijstalinea"/>
+        <w:numPr>
+          <w:ilvl w:val="1"/>
+          <w:numId w:val="1"/>
+        </w:numPr>
+        <w:rPr>
+          <w:lang w:val="en-US"/>
+        </w:rPr>
+      </w:pPr>
+      <w:r>
+        <w:rPr>
+          <w:lang w:val="en-US"/>
+        </w:rPr>
+        <w:t>Character</w:t>
+      </w:r>
+    </w:p>
+    <w:p>
+      <w:pPr>
+        <w:pStyle w:val="Lijstalinea"/>
+        <w:numPr>
+          <w:ilvl w:val="0"/>
+          <w:numId w:val="1"/>
+        </w:numPr>
+        <w:rPr>
+          <w:lang w:val="en-US"/>
+        </w:rPr>
+      </w:pPr>
+      <w:r>
+        <w:rPr>
+          <w:lang w:val="en-US"/>
+        </w:rPr>
+        <w:t>Pose</w:t>
+      </w:r>
+    </w:p>
+    <w:p>
+      <w:pPr>
+        <w:pStyle w:val="Lijstalinea"/>
+        <w:numPr>
+          <w:ilvl w:val="0"/>
+          <w:numId w:val="1"/>
+        </w:numPr>
+        <w:rPr>
+          <w:lang w:val="en-US"/>
+        </w:rPr>
+      </w:pPr>
+      <w:r>
+        <w:rPr>
+          <w:lang w:val="en-US"/>
+        </w:rPr>
+        <w:t>Move</w:t>
+      </w:r>
+    </w:p>
+    <w:p>
+      <w:pPr>
+        <w:pStyle w:val="Kop1"/>
+        <w:rPr>
+          <w:lang w:val="en-US"/>
+        </w:rPr>
+      </w:pPr>
+      <w:r>
+        <w:rPr>
+          <w:lang w:val="en-US"/>
+        </w:rPr>
+        <w:t>Story</w:t>
+      </w:r>
+    </w:p>
+    <w:p>
+      <w:pPr>
+        <w:pStyle w:val="Lijstalinea"/>
+        <w:numPr>
+          <w:ilvl w:val="0"/>
+          <w:numId w:val="1"/>
+        </w:numPr>
+        <w:rPr>
+          <w:b/>
+          <w:bCs/>
+          <w:lang w:val="en-US"/>
+        </w:rPr>
+      </w:pPr>
+      <w:r>
+        <w:rPr>
+          <w:b/>
+          <w:bCs/>
+          <w:lang w:val="en-US"/>
+        </w:rPr>
+        <w:t>Dialogue</w:t>
+      </w:r>
+    </w:p>
+    <w:p>
+      <w:pPr>
+        <w:pStyle w:val="Lijstalinea"/>
+        <w:numPr>
+          <w:ilvl w:val="0"/>
+          <w:numId w:val="1"/>
+        </w:numPr>
+        <w:rPr>
+          <w:b/>
+          <w:bCs/>
+          <w:lang w:val="en-US"/>
+        </w:rPr>
+      </w:pPr>
+      <w:r>
+        <w:rPr>
+          <w:b/>
+          <w:bCs/>
+          <w:lang w:val="en-US"/>
+        </w:rPr>
+        <w:t>Audio</w:t>
+      </w:r>
+      <w:r>
+        <w:rPr>
+          <w:b/>
+          <w:bCs/>
+          <w:lang w:val="en-US"/>
+        </w:rPr>
+        <w:t xml:space="preserve"> </w:t>
+      </w:r>
+      <w:r>
+        <w:rPr>
+          <w:b/>
+          <w:bCs/>
+          <w:lang w:val="en-US"/>
+        </w:rPr>
+        <w:t>Dialogue</w:t>
+      </w:r>
+    </w:p>
+    <w:p>
+      <w:pPr>
+        <w:pStyle w:val="Lijstalinea"/>
+        <w:numPr>
+          <w:ilvl w:val="0"/>
+          <w:numId w:val="1"/>
+        </w:numPr>
+        <w:rPr>
+          <w:lang w:val="en-US"/>
+        </w:rPr>
+      </w:pPr>
+      <w:r>
+        <w:rPr>
+          <w:lang w:val="en-US"/>
+        </w:rPr>
+        <w:t>Visual Dialogue</w:t>
+      </w:r>
+      <w:r>
+        <w:rPr>
+          <w:lang w:val="en-US"/>
+        </w:rPr>
+        <w:t xml:space="preserve"> ?</w:t>
+      </w:r>
+    </w:p>
+    <w:p>
+      <w:pPr>
+        <w:pStyle w:val="Lijstalinea"/>
+        <w:numPr>
+          <w:ilvl w:val="0"/>
+          <w:numId w:val="1"/>
+        </w:numPr>
+        <w:rPr>
+          <w:b/>
+          <w:bCs/>
+          <w:lang w:val="en-US"/>
+        </w:rPr>
+      </w:pPr>
+      <w:r>
+        <w:rPr>
+          <w:b/>
+          <w:bCs/>
+          <w:lang w:val="en-US"/>
+        </w:rPr>
+        <w:t>Branch</w:t>
+      </w:r>
+    </w:p>
+    <w:p>
+      <w:pPr>
+        <w:pStyle w:val="Lijstalinea"/>
+        <w:numPr>
+          <w:ilvl w:val="0"/>
+          <w:numId w:val="1"/>
+        </w:numPr>
+        <w:rPr>
+          <w:lang w:val="en-US"/>
+        </w:rPr>
+      </w:pPr>
+      <w:r>
+        <w:rPr>
+          <w:lang w:val="en-US"/>
+        </w:rPr>
+        <w:t>Affect Value</w:t>
+      </w:r>
+    </w:p>
+    <w:p>
+      <w:pPr>
+        <w:pStyle w:val="Lijstalinea"/>
+        <w:numPr>
+          <w:ilvl w:val="0"/>
+          <w:numId w:val="1"/>
+        </w:numPr>
+        <w:rPr>
+          <w:lang w:val="en-US"/>
+        </w:rPr>
+      </w:pPr>
+      <w:r>
+        <w:rPr>
+          <w:lang w:val="en-US"/>
+        </w:rPr>
+        <w:t>!</w:t>
+      </w:r>
       <w:r>
         <w:rPr>
           <w:lang w:val="en-US"/>

</xml_diff>